<commit_message>
updated Process Book (still unfinished though)
</commit_message>
<xml_diff>
--- a/College Campus Security-Process Book.docx
+++ b/College Campus Security-Process Book.docx
@@ -132,9 +132,15 @@
       </w:pPr>
     </w:p>
     <w:p>
-      <w:r>
-        <w:rPr>
-          <w:rFonts w:hint="eastAsia"/>
+      <w:pPr>
+        <w:rPr>
+          <w:b/>
+        </w:rPr>
+      </w:pPr>
+      <w:r>
+        <w:rPr>
+          <w:rFonts w:hint="eastAsia"/>
+          <w:b/>
         </w:rPr>
         <w:t>Table of Contents:</w:t>
       </w:r>
@@ -168,6 +174,8 @@
         </w:rPr>
         <w:t>Related Work</w:t>
       </w:r>
+      <w:bookmarkStart w:id="0" w:name="_GoBack"/>
+      <w:bookmarkEnd w:id="0"/>
     </w:p>
     <w:p>
       <w:pPr>
@@ -287,9 +295,15 @@
     </w:p>
     <w:p/>
     <w:p>
-      <w:r>
-        <w:rPr>
-          <w:rFonts w:hint="eastAsia"/>
+      <w:pPr>
+        <w:rPr>
+          <w:b/>
+        </w:rPr>
+      </w:pPr>
+      <w:r>
+        <w:rPr>
+          <w:rFonts w:hint="eastAsia"/>
+          <w:b/>
         </w:rPr>
         <w:t>Overview and Motivation</w:t>
       </w:r>
@@ -507,11 +521,16 @@
     </w:p>
     <w:p/>
     <w:p>
-      <w:r>
-        <w:t>Related Work</w:t>
-      </w:r>
-      <w:r>
-        <w:t xml:space="preserve"> </w:t>
+      <w:pPr>
+        <w:rPr>
+          <w:b/>
+        </w:rPr>
+      </w:pPr>
+      <w:r>
+        <w:rPr>
+          <w:b/>
+        </w:rPr>
+        <w:t xml:space="preserve">Related Work </w:t>
       </w:r>
     </w:p>
     <w:p/>
@@ -682,7 +701,15 @@
     </w:p>
     <w:p/>
     <w:p>
-      <w:r>
+      <w:pPr>
+        <w:rPr>
+          <w:b/>
+        </w:rPr>
+      </w:pPr>
+      <w:r>
+        <w:rPr>
+          <w:b/>
+        </w:rPr>
         <w:t>Questions</w:t>
       </w:r>
     </w:p>
@@ -814,7 +841,15 @@
     </w:p>
     <w:p/>
     <w:p>
-      <w:r>
+      <w:pPr>
+        <w:rPr>
+          <w:b/>
+        </w:rPr>
+      </w:pPr>
+      <w:r>
+        <w:rPr>
+          <w:b/>
+        </w:rPr>
         <w:t xml:space="preserve">Data </w:t>
       </w:r>
     </w:p>
@@ -944,9 +979,15 @@
       </w:pPr>
     </w:p>
     <w:p>
-      <w:r>
-        <w:rPr>
-          <w:rFonts w:hint="eastAsia"/>
+      <w:pPr>
+        <w:rPr>
+          <w:b/>
+        </w:rPr>
+      </w:pPr>
+      <w:r>
+        <w:rPr>
+          <w:rFonts w:hint="eastAsia"/>
+          <w:b/>
         </w:rPr>
         <w:t>Exploratory Data Analysis</w:t>
       </w:r>
@@ -1020,7 +1061,15 @@
     </w:p>
     <w:p/>
     <w:p>
-      <w:r>
+      <w:pPr>
+        <w:rPr>
+          <w:b/>
+        </w:rPr>
+      </w:pPr>
+      <w:r>
+        <w:rPr>
+          <w:b/>
+        </w:rPr>
         <w:t>Design Evolution</w:t>
       </w:r>
     </w:p>
@@ -1271,10 +1320,6 @@
         <w:t>elected campus.</w:t>
       </w:r>
     </w:p>
-    <w:p/>
-    <w:p/>
-    <w:p/>
-    <w:p/>
     <w:p/>
     <w:p>
       <w:pPr>
@@ -1462,29 +1507,29 @@
         <w:rPr>
           <w:rFonts w:hint="eastAsia"/>
         </w:rPr>
-        <w:t xml:space="preserve">Also, since the </w:t>
+        <w:t xml:space="preserve">Also, since the states are all variations of </w:t>
+      </w:r>
+      <w:r>
+        <w:t>the</w:t>
+      </w:r>
+      <w:r>
+        <w:rPr>
+          <w:rFonts w:hint="eastAsia"/>
+        </w:rPr>
+        <w:t xml:space="preserve"> same color, this visualization would pose no problem for people who are colorblind. </w:t>
+      </w:r>
+      <w:r>
+        <w:rPr>
+          <w:rFonts w:hint="eastAsia"/>
+        </w:rPr>
+        <w:t xml:space="preserve">Our detail visualization became more defined to represent crime data as a bar graph, and we added a financial aid bar graph and a racial demographic pie chart, with endowment and tuition below </w:t>
       </w:r>
       <w:r>
         <w:rPr>
           <w:rFonts w:hint="eastAsia"/>
         </w:rPr>
         <w:lastRenderedPageBreak/>
-        <w:t xml:space="preserve">states are all variations of </w:t>
-      </w:r>
-      <w:r>
-        <w:t>the</w:t>
-      </w:r>
-      <w:r>
-        <w:rPr>
-          <w:rFonts w:hint="eastAsia"/>
-        </w:rPr>
-        <w:t xml:space="preserve"> same color, this visualization would pose no problem for people who are colorblind. </w:t>
-      </w:r>
-      <w:r>
-        <w:rPr>
-          <w:rFonts w:hint="eastAsia"/>
-        </w:rPr>
-        <w:t xml:space="preserve">Our detail visualization became more defined to represent crime data as a bar graph, and we added a financial aid bar graph and a racial demographic pie chart, with endowment and tuition below the detail visualization. We had both overall population and university </w:t>
+        <w:t xml:space="preserve">the detail visualization. We had both overall population and university </w:t>
       </w:r>
       <w:r>
         <w:t>average</w:t>
@@ -1521,7 +1566,7 @@
           <w:noProof/>
         </w:rPr>
         <w:drawing>
-          <wp:anchor distT="0" distB="0" distL="114300" distR="114300" simplePos="0" relativeHeight="251664384" behindDoc="0" locked="0" layoutInCell="1" allowOverlap="1">
+          <wp:anchor distT="0" distB="0" distL="114300" distR="114300" simplePos="0" relativeHeight="251664384" behindDoc="0" locked="0" layoutInCell="1" allowOverlap="1" wp14:anchorId="42799E93" wp14:editId="4EC547D7">
             <wp:simplePos x="0" y="0"/>
             <wp:positionH relativeFrom="column">
               <wp:posOffset>2842895</wp:posOffset>
@@ -1594,7 +1639,7 @@
           <w:noProof/>
         </w:rPr>
         <w:drawing>
-          <wp:inline distT="0" distB="0" distL="0" distR="0">
+          <wp:inline distT="0" distB="0" distL="0" distR="0" wp14:anchorId="0161E62A" wp14:editId="23C791AE">
             <wp:extent cx="2805081" cy="1682151"/>
             <wp:effectExtent l="0" t="0" r="0" b="0"/>
             <wp:docPr id="7" name="Picture 7" descr="The top 50 largest US cities, represented as cute little yellow dots"/>
@@ -1728,20 +1773,23 @@
     </w:p>
     <w:p/>
     <w:p>
-      <w:r>
-        <w:t xml:space="preserve">Implementation </w:t>
-      </w:r>
-      <w:r>
-        <w:rPr>
-          <w:rFonts w:hint="eastAsia"/>
-        </w:rPr>
-        <w:t>(more screenshots)</w:t>
-      </w:r>
-    </w:p>
-    <w:p/>
-    <w:p>
-      <w:pPr>
-        <w:rPr>
+      <w:pPr>
+        <w:rPr>
+          <w:b/>
+        </w:rPr>
+      </w:pPr>
+      <w:r>
+        <w:rPr>
+          <w:b/>
+        </w:rPr>
+        <w:t>Implementation</w:t>
+      </w:r>
+    </w:p>
+    <w:p/>
+    <w:p>
+      <w:pPr>
+        <w:rPr>
+          <w:rFonts w:hint="eastAsia"/>
           <w:i/>
         </w:rPr>
       </w:pPr>
@@ -1755,21 +1803,131 @@
     <w:p>
       <w:pPr>
         <w:rPr>
+          <w:rFonts w:hint="eastAsia"/>
           <w:i/>
         </w:rPr>
       </w:pPr>
+    </w:p>
+    <w:p>
+      <w:pPr>
+        <w:rPr>
+          <w:rFonts w:hint="eastAsia"/>
+          <w:i/>
+        </w:rPr>
+      </w:pPr>
+    </w:p>
+    <w:p>
+      <w:pPr>
+        <w:rPr>
+          <w:rFonts w:hint="eastAsia"/>
+          <w:i/>
+        </w:rPr>
+      </w:pPr>
+    </w:p>
+    <w:p>
+      <w:pPr>
+        <w:rPr>
+          <w:rFonts w:hint="eastAsia"/>
+          <w:i/>
+        </w:rPr>
+      </w:pPr>
+    </w:p>
+    <w:p>
+      <w:pPr>
+        <w:rPr>
+          <w:rFonts w:hint="eastAsia"/>
+          <w:i/>
+        </w:rPr>
+      </w:pPr>
+    </w:p>
+    <w:p>
+      <w:pPr>
+        <w:rPr>
+          <w:rFonts w:hint="eastAsia"/>
+          <w:i/>
+        </w:rPr>
+      </w:pPr>
+    </w:p>
+    <w:p>
+      <w:pPr>
+        <w:rPr>
+          <w:rFonts w:hint="eastAsia"/>
+          <w:i/>
+        </w:rPr>
+      </w:pPr>
+    </w:p>
+    <w:p>
+      <w:pPr>
+        <w:rPr>
+          <w:rFonts w:hint="eastAsia"/>
+          <w:i/>
+        </w:rPr>
+      </w:pPr>
+    </w:p>
+    <w:p>
+      <w:pPr>
+        <w:rPr>
+          <w:i/>
+        </w:rPr>
+      </w:pPr>
+    </w:p>
+    <w:p>
+      <w:pPr>
+        <w:pStyle w:val="ListParagraph"/>
+        <w:numPr>
+          <w:ilvl w:val="0"/>
+          <w:numId w:val="2"/>
+        </w:numPr>
+      </w:pPr>
+      <w:r>
+        <w:rPr>
+          <w:rFonts w:hint="eastAsia"/>
+        </w:rPr>
+        <w:lastRenderedPageBreak/>
+        <w:t xml:space="preserve">We created a </w:t>
+      </w:r>
+      <w:proofErr w:type="spellStart"/>
+      <w:r>
+        <w:rPr>
+          <w:rFonts w:hint="eastAsia"/>
+        </w:rPr>
+        <w:t>zoomable</w:t>
+      </w:r>
+      <w:proofErr w:type="spellEnd"/>
+      <w:r>
+        <w:rPr>
+          <w:rFonts w:hint="eastAsia"/>
+        </w:rPr>
+        <w:t xml:space="preserve">, </w:t>
+      </w:r>
+      <w:proofErr w:type="spellStart"/>
+      <w:r>
+        <w:rPr>
+          <w:rFonts w:hint="eastAsia"/>
+        </w:rPr>
+        <w:t>draggable</w:t>
+      </w:r>
+      <w:proofErr w:type="spellEnd"/>
+      <w:r>
+        <w:rPr>
+          <w:rFonts w:hint="eastAsia"/>
+        </w:rPr>
+        <w:t xml:space="preserve"> map of the US, where the zooming is possible beyond the state level, and you can drag the map to move your perspective. </w:t>
+      </w:r>
+    </w:p>
+    <w:p>
       <w:r>
         <w:rPr>
           <w:noProof/>
         </w:rPr>
         <w:drawing>
-          <wp:anchor distT="0" distB="0" distL="114300" distR="114300" simplePos="0" relativeHeight="251658240" behindDoc="0" locked="0" layoutInCell="1" allowOverlap="1">
+          <wp:anchor distT="0" distB="0" distL="114300" distR="114300" simplePos="0" relativeHeight="251658240" behindDoc="0" locked="0" layoutInCell="1" allowOverlap="1" wp14:anchorId="30CF7D25" wp14:editId="2300D4A7">
             <wp:simplePos x="0" y="0"/>
             <wp:positionH relativeFrom="column">
-              <wp:posOffset>2414905</wp:posOffset>
+              <wp:posOffset>2854325</wp:posOffset>
             </wp:positionH>
             <wp:positionV relativeFrom="paragraph">
-              <wp:posOffset>173355</wp:posOffset>
+              <wp:posOffset>285750</wp:posOffset>
             </wp:positionV>
             <wp:extent cx="3166110" cy="1983740"/>
             <wp:effectExtent l="0" t="0" r="0" b="0"/>
@@ -1824,13 +1982,13 @@
           <w:noProof/>
         </w:rPr>
         <w:drawing>
-          <wp:anchor distT="0" distB="0" distL="114300" distR="114300" simplePos="0" relativeHeight="251659264" behindDoc="0" locked="0" layoutInCell="1" allowOverlap="1">
+          <wp:anchor distT="0" distB="0" distL="114300" distR="114300" simplePos="0" relativeHeight="251659264" behindDoc="0" locked="0" layoutInCell="1" allowOverlap="1" wp14:anchorId="71EAC6D5" wp14:editId="56DAD41C">
             <wp:simplePos x="0" y="0"/>
             <wp:positionH relativeFrom="column">
-              <wp:posOffset>-553085</wp:posOffset>
+              <wp:posOffset>-308610</wp:posOffset>
             </wp:positionH>
             <wp:positionV relativeFrom="paragraph">
-              <wp:posOffset>173355</wp:posOffset>
+              <wp:posOffset>283210</wp:posOffset>
             </wp:positionV>
             <wp:extent cx="2740025" cy="1983740"/>
             <wp:effectExtent l="0" t="0" r="3175" b="0"/>
@@ -1884,74 +2042,13 @@
     <w:p>
       <w:pPr>
         <w:rPr>
-          <w:noProof/>
-        </w:rPr>
-      </w:pPr>
-    </w:p>
-    <w:p>
-      <w:pPr>
-        <w:rPr>
-          <w:noProof/>
-        </w:rPr>
-      </w:pPr>
-    </w:p>
-    <w:p/>
-    <w:p>
-      <w:pPr>
-        <w:rPr>
-          <w:i/>
-        </w:rPr>
-      </w:pPr>
-    </w:p>
-    <w:p>
-      <w:pPr>
-        <w:rPr>
-          <w:i/>
-        </w:rPr>
-      </w:pPr>
-    </w:p>
-    <w:p>
-      <w:pPr>
-        <w:rPr>
-          <w:i/>
-        </w:rPr>
-      </w:pPr>
-    </w:p>
-    <w:p>
-      <w:pPr>
-        <w:rPr>
-          <w:i/>
-        </w:rPr>
-      </w:pPr>
-    </w:p>
-    <w:p>
-      <w:pPr>
-        <w:rPr>
-          <w:i/>
-        </w:rPr>
-      </w:pPr>
-    </w:p>
-    <w:p>
-      <w:pPr>
-        <w:rPr>
-          <w:i/>
-        </w:rPr>
-      </w:pPr>
-    </w:p>
-    <w:p>
-      <w:pPr>
-        <w:rPr>
-          <w:i/>
-        </w:rPr>
-      </w:pPr>
-    </w:p>
-    <w:p>
-      <w:pPr>
-        <w:rPr>
-          <w:i/>
-        </w:rPr>
-      </w:pPr>
-    </w:p>
+          <w:rFonts w:hint="eastAsia"/>
+        </w:rPr>
+      </w:pPr>
+    </w:p>
+    <w:p/>
+    <w:p/>
+    <w:p/>
     <w:p>
       <w:pPr>
         <w:pStyle w:val="ListParagraph"/>
@@ -1959,74 +2056,209 @@
           <w:ilvl w:val="0"/>
           <w:numId w:val="2"/>
         </w:numPr>
-      </w:pPr>
-      <w:r>
-        <w:rPr>
-          <w:rFonts w:hint="eastAsia"/>
-        </w:rPr>
-        <w:t xml:space="preserve">We created a </w:t>
+        <w:rPr>
+          <w:rFonts w:hint="eastAsia"/>
+        </w:rPr>
+      </w:pPr>
+      <w:r>
+        <w:rPr>
+          <w:rFonts w:hint="eastAsia"/>
+        </w:rPr>
+        <w:t>We created a map of the US which contains dots which appear upon state zoom to represent each university in the US</w:t>
+      </w:r>
+    </w:p>
+    <w:p>
+      <w:pPr>
+        <w:rPr>
+          <w:rFonts w:hint="eastAsia"/>
+        </w:rPr>
+      </w:pPr>
+    </w:p>
+    <w:p>
+      <w:pPr>
+        <w:rPr>
+          <w:rFonts w:hint="eastAsia"/>
+        </w:rPr>
+      </w:pPr>
+    </w:p>
+    <w:p>
+      <w:pPr>
+        <w:rPr>
+          <w:rFonts w:hint="eastAsia"/>
+        </w:rPr>
+      </w:pPr>
+      <w:r>
+        <w:rPr>
+          <w:noProof/>
+        </w:rPr>
+        <w:drawing>
+          <wp:inline distT="0" distB="0" distL="0" distR="0" wp14:anchorId="052C2084">
+            <wp:extent cx="2529840" cy="2676525"/>
+            <wp:effectExtent l="0" t="0" r="3810" b="9525"/>
+            <wp:docPr id="16" name="Picture 16"/>
+            <wp:cNvGraphicFramePr>
+              <a:graphicFrameLocks xmlns:a="http://schemas.openxmlformats.org/drawingml/2006/main" noChangeAspect="1"/>
+            </wp:cNvGraphicFramePr>
+            <a:graphic xmlns:a="http://schemas.openxmlformats.org/drawingml/2006/main">
+              <a:graphicData uri="http://schemas.openxmlformats.org/drawingml/2006/picture">
+                <pic:pic xmlns:pic="http://schemas.openxmlformats.org/drawingml/2006/picture">
+                  <pic:nvPicPr>
+                    <pic:cNvPr id="0" name="Picture 4"/>
+                    <pic:cNvPicPr>
+                      <a:picLocks noChangeAspect="1" noChangeArrowheads="1"/>
+                    </pic:cNvPicPr>
+                  </pic:nvPicPr>
+                  <pic:blipFill>
+                    <a:blip r:embed="rId18">
+                      <a:extLst>
+                        <a:ext uri="{28A0092B-C50C-407E-A947-70E740481C1C}">
+                          <a14:useLocalDpi xmlns:a14="http://schemas.microsoft.com/office/drawing/2010/main" val="0"/>
+                        </a:ext>
+                      </a:extLst>
+                    </a:blip>
+                    <a:srcRect/>
+                    <a:stretch>
+                      <a:fillRect/>
+                    </a:stretch>
+                  </pic:blipFill>
+                  <pic:spPr bwMode="auto">
+                    <a:xfrm>
+                      <a:off x="0" y="0"/>
+                      <a:ext cx="2529840" cy="2676525"/>
+                    </a:xfrm>
+                    <a:prstGeom prst="rect">
+                      <a:avLst/>
+                    </a:prstGeom>
+                    <a:noFill/>
+                  </pic:spPr>
+                </pic:pic>
+              </a:graphicData>
+            </a:graphic>
+          </wp:inline>
+        </w:drawing>
+      </w:r>
+    </w:p>
+    <w:p>
+      <w:pPr>
+        <w:rPr>
+          <w:rFonts w:hint="eastAsia"/>
+        </w:rPr>
+      </w:pPr>
+    </w:p>
+    <w:p>
+      <w:pPr>
+        <w:rPr>
+          <w:rFonts w:hint="eastAsia"/>
+        </w:rPr>
+      </w:pPr>
+    </w:p>
+    <w:p>
+      <w:pPr>
+        <w:rPr>
+          <w:rFonts w:hint="eastAsia"/>
+        </w:rPr>
+      </w:pPr>
+    </w:p>
+    <w:p>
+      <w:pPr>
+        <w:rPr>
+          <w:rFonts w:hint="eastAsia"/>
+        </w:rPr>
+      </w:pPr>
+    </w:p>
+    <w:p>
+      <w:pPr>
+        <w:rPr>
+          <w:rFonts w:hint="eastAsia"/>
+        </w:rPr>
+      </w:pPr>
+    </w:p>
+    <w:p>
+      <w:pPr>
+        <w:rPr>
+          <w:rFonts w:hint="eastAsia"/>
+        </w:rPr>
+      </w:pPr>
+    </w:p>
+    <w:p>
+      <w:pPr>
+        <w:rPr>
+          <w:rFonts w:hint="eastAsia"/>
+        </w:rPr>
+      </w:pPr>
+    </w:p>
+    <w:p/>
+    <w:p>
+      <w:pPr>
+        <w:pStyle w:val="ListParagraph"/>
+        <w:numPr>
+          <w:ilvl w:val="0"/>
+          <w:numId w:val="2"/>
+        </w:numPr>
+        <w:rPr>
+          <w:rFonts w:hint="eastAsia"/>
+        </w:rPr>
+      </w:pPr>
+      <w:r>
+        <w:rPr>
+          <w:rFonts w:hint="eastAsia"/>
+        </w:rPr>
+        <w:t xml:space="preserve">Upon clicking each dot, a detail visualization appears showing some demographic and general financial </w:t>
+      </w:r>
+      <w:r>
+        <w:t>information</w:t>
+      </w:r>
+      <w:r>
+        <w:rPr>
+          <w:rFonts w:hint="eastAsia"/>
+        </w:rPr>
+        <w:t xml:space="preserve"> about the school (financial aid, racial demographics, endowment, enrollment, address, etc.), with a toggle/tab to also show the crime data for each university in the categories of total crime, murder, negligent manslaughter, forcible sex offense, </w:t>
       </w:r>
       <w:proofErr w:type="spellStart"/>
       <w:r>
         <w:rPr>
           <w:rFonts w:hint="eastAsia"/>
         </w:rPr>
-        <w:t>zoomable</w:t>
+        <w:t>non forcible</w:t>
       </w:r>
       <w:proofErr w:type="spellEnd"/>
       <w:r>
         <w:rPr>
           <w:rFonts w:hint="eastAsia"/>
         </w:rPr>
-        <w:t xml:space="preserve">, </w:t>
-      </w:r>
-      <w:proofErr w:type="spellStart"/>
-      <w:r>
-        <w:rPr>
-          <w:rFonts w:hint="eastAsia"/>
-        </w:rPr>
-        <w:t>draggable</w:t>
-      </w:r>
-      <w:proofErr w:type="spellEnd"/>
-      <w:r>
-        <w:rPr>
-          <w:rFonts w:hint="eastAsia"/>
-        </w:rPr>
-        <w:t xml:space="preserve"> map of the US, where the zooming is possible beyond the state level, and you can drag the map to move your perspective. </w:t>
-      </w:r>
-    </w:p>
-    <w:p>
-      <w:pPr>
-        <w:rPr>
-          <w:rFonts w:hint="eastAsia"/>
+        <w:t xml:space="preserve"> sex offense, robbery, aggravated assault, burglary, motor vehicle theft, and arson</w:t>
+      </w:r>
+    </w:p>
+    <w:p>
+      <w:pPr>
+        <w:rPr>
+          <w:rFonts w:hint="eastAsia"/>
+        </w:rPr>
+      </w:pPr>
+    </w:p>
+    <w:p>
+      <w:pPr>
+        <w:rPr>
+          <w:rFonts w:hint="eastAsia"/>
+        </w:rPr>
+      </w:pPr>
+      <w:r>
+        <w:rPr>
           <w:noProof/>
         </w:rPr>
-      </w:pPr>
-    </w:p>
-    <w:p>
-      <w:pPr>
-        <w:rPr>
-          <w:rFonts w:hint="eastAsia"/>
-          <w:noProof/>
-        </w:rPr>
-      </w:pPr>
-      <w:r>
-        <w:rPr>
-          <w:noProof/>
-        </w:rPr>
         <w:drawing>
-          <wp:anchor distT="0" distB="0" distL="114300" distR="114300" simplePos="0" relativeHeight="251668480" behindDoc="0" locked="0" layoutInCell="1" allowOverlap="1" wp14:anchorId="573057A7" wp14:editId="749F908F">
+          <wp:anchor distT="0" distB="0" distL="114300" distR="114300" simplePos="0" relativeHeight="251666432" behindDoc="0" locked="0" layoutInCell="1" allowOverlap="1" wp14:anchorId="2A7C8BFF" wp14:editId="07138092">
             <wp:simplePos x="0" y="0"/>
             <wp:positionH relativeFrom="column">
-              <wp:posOffset>0</wp:posOffset>
+              <wp:posOffset>45720</wp:posOffset>
             </wp:positionH>
             <wp:positionV relativeFrom="paragraph">
-              <wp:posOffset>61595</wp:posOffset>
+              <wp:posOffset>386715</wp:posOffset>
             </wp:positionV>
-            <wp:extent cx="2527300" cy="2673985"/>
-            <wp:effectExtent l="0" t="0" r="6350" b="0"/>
+            <wp:extent cx="2259965" cy="2461895"/>
+            <wp:effectExtent l="0" t="0" r="6985" b="0"/>
             <wp:wrapSquare wrapText="bothSides"/>
-            <wp:docPr id="10" name="Picture 10"/>
+            <wp:docPr id="8" name="Picture 8"/>
             <wp:cNvGraphicFramePr>
               <a:graphicFrameLocks xmlns:a="http://schemas.openxmlformats.org/drawingml/2006/main" noChangeAspect="1"/>
             </wp:cNvGraphicFramePr>
@@ -2038,20 +2270,20 @@
                     <pic:cNvPicPr/>
                   </pic:nvPicPr>
                   <pic:blipFill rotWithShape="1">
-                    <a:blip r:embed="rId18">
+                    <a:blip r:embed="rId19" cstate="print">
                       <a:extLst>
                         <a:ext uri="{28A0092B-C50C-407E-A947-70E740481C1C}">
                           <a14:useLocalDpi xmlns:a14="http://schemas.microsoft.com/office/drawing/2010/main" val="0"/>
                         </a:ext>
                       </a:extLst>
                     </a:blip>
-                    <a:srcRect l="1744" t="13953" r="55669" b="5898"/>
+                    <a:srcRect l="1604" t="11628" r="56541" b="7256"/>
                     <a:stretch/>
                   </pic:blipFill>
                   <pic:spPr bwMode="auto">
                     <a:xfrm>
                       <a:off x="0" y="0"/>
-                      <a:ext cx="2527300" cy="2673985"/>
+                      <a:ext cx="2259965" cy="2461895"/>
                     </a:xfrm>
                     <a:prstGeom prst="rect">
                       <a:avLst/>
@@ -2078,166 +2310,33 @@
         </w:drawing>
       </w:r>
     </w:p>
-    <w:p/>
-    <w:p>
-      <w:pPr>
-        <w:rPr>
-          <w:rFonts w:hint="eastAsia"/>
-        </w:rPr>
-      </w:pPr>
-    </w:p>
-    <w:p>
-      <w:pPr>
-        <w:ind w:left="360"/>
-        <w:rPr>
-          <w:rFonts w:hint="eastAsia"/>
-        </w:rPr>
-      </w:pPr>
-    </w:p>
-    <w:p>
-      <w:pPr>
-        <w:rPr>
-          <w:rFonts w:hint="eastAsia"/>
-        </w:rPr>
-      </w:pPr>
-    </w:p>
-    <w:p>
-      <w:pPr>
-        <w:rPr>
-          <w:rFonts w:hint="eastAsia"/>
-        </w:rPr>
-      </w:pPr>
-    </w:p>
-    <w:p>
-      <w:pPr>
-        <w:rPr>
-          <w:rFonts w:hint="eastAsia"/>
-        </w:rPr>
-      </w:pPr>
-    </w:p>
-    <w:p>
-      <w:pPr>
-        <w:rPr>
-          <w:rFonts w:hint="eastAsia"/>
-        </w:rPr>
-      </w:pPr>
-    </w:p>
-    <w:p>
-      <w:pPr>
-        <w:rPr>
-          <w:rFonts w:hint="eastAsia"/>
-        </w:rPr>
-      </w:pPr>
-    </w:p>
-    <w:p>
-      <w:pPr>
-        <w:rPr>
-          <w:rFonts w:hint="eastAsia"/>
-        </w:rPr>
-      </w:pPr>
-    </w:p>
-    <w:p>
-      <w:pPr>
-        <w:rPr>
-          <w:rFonts w:hint="eastAsia"/>
-        </w:rPr>
-      </w:pPr>
-    </w:p>
-    <w:p>
-      <w:pPr>
-        <w:rPr>
-          <w:rFonts w:hint="eastAsia"/>
-        </w:rPr>
-      </w:pPr>
-    </w:p>
-    <w:p>
-      <w:pPr>
-        <w:rPr>
-          <w:rFonts w:hint="eastAsia"/>
-        </w:rPr>
-      </w:pPr>
-    </w:p>
-    <w:p>
-      <w:pPr>
-        <w:rPr>
-          <w:rFonts w:hint="eastAsia"/>
-        </w:rPr>
-      </w:pPr>
-    </w:p>
-    <w:p>
-      <w:pPr>
-        <w:rPr>
-          <w:rFonts w:hint="eastAsia"/>
-        </w:rPr>
-      </w:pPr>
-    </w:p>
-    <w:p>
-      <w:pPr>
-        <w:rPr>
-          <w:rFonts w:hint="eastAsia"/>
-        </w:rPr>
-      </w:pPr>
-    </w:p>
-    <w:p>
-      <w:pPr>
-        <w:pStyle w:val="ListParagraph"/>
-        <w:numPr>
-          <w:ilvl w:val="0"/>
-          <w:numId w:val="2"/>
-        </w:numPr>
-        <w:rPr>
-          <w:rFonts w:hint="eastAsia"/>
-        </w:rPr>
-      </w:pPr>
-      <w:r>
-        <w:rPr>
-          <w:rFonts w:hint="eastAsia"/>
-        </w:rPr>
-        <w:t>We created a map of the US which contains dots which appear upon state zoom to represent each university in the US</w:t>
-      </w:r>
-    </w:p>
-    <w:p>
-      <w:pPr>
-        <w:rPr>
-          <w:rFonts w:hint="eastAsia"/>
+    <w:p>
+      <w:pPr>
+        <w:rPr>
+          <w:rFonts w:hint="eastAsia"/>
+        </w:rPr>
+      </w:pPr>
+    </w:p>
+    <w:p>
+      <w:pPr>
+        <w:rPr>
+          <w:rFonts w:hint="eastAsia"/>
+        </w:rPr>
+      </w:pPr>
+      <w:r>
+        <w:rPr>
           <w:noProof/>
         </w:rPr>
-      </w:pPr>
-    </w:p>
-    <w:p>
-      <w:pPr>
-        <w:rPr>
-          <w:rFonts w:hint="eastAsia"/>
-        </w:rPr>
-      </w:pPr>
-    </w:p>
-    <w:p>
-      <w:pPr>
-        <w:rPr>
-          <w:rFonts w:hint="eastAsia"/>
-        </w:rPr>
-      </w:pPr>
-    </w:p>
-    <w:p>
-      <w:pPr>
-        <w:rPr>
-          <w:rFonts w:hint="eastAsia"/>
-        </w:rPr>
-      </w:pPr>
-      <w:r>
-        <w:rPr>
-          <w:noProof/>
-        </w:rPr>
         <w:drawing>
-          <wp:anchor distT="0" distB="0" distL="114300" distR="114300" simplePos="0" relativeHeight="251667456" behindDoc="0" locked="0" layoutInCell="1" allowOverlap="1" wp14:anchorId="756BABA8" wp14:editId="3EA5341B">
+          <wp:anchor distT="0" distB="0" distL="114300" distR="114300" simplePos="0" relativeHeight="251667456" behindDoc="0" locked="0" layoutInCell="1" allowOverlap="1" wp14:anchorId="0B07B036" wp14:editId="40FFCE46">
             <wp:simplePos x="0" y="0"/>
             <wp:positionH relativeFrom="column">
-              <wp:posOffset>2630805</wp:posOffset>
+              <wp:posOffset>575945</wp:posOffset>
             </wp:positionH>
             <wp:positionV relativeFrom="paragraph">
-              <wp:posOffset>10795</wp:posOffset>
+              <wp:posOffset>12700</wp:posOffset>
             </wp:positionV>
-            <wp:extent cx="2577465" cy="2647950"/>
+            <wp:extent cx="2362200" cy="2426970"/>
             <wp:effectExtent l="0" t="0" r="0" b="0"/>
             <wp:wrapSquare wrapText="bothSides"/>
             <wp:docPr id="9" name="Picture 9"/>
@@ -2252,7 +2351,7 @@
                     <pic:cNvPicPr/>
                   </pic:nvPicPr>
                   <pic:blipFill rotWithShape="1">
-                    <a:blip r:embed="rId19">
+                    <a:blip r:embed="rId20">
                       <a:extLst>
                         <a:ext uri="{28A0092B-C50C-407E-A947-70E740481C1C}">
                           <a14:useLocalDpi xmlns:a14="http://schemas.microsoft.com/office/drawing/2010/main" val="0"/>
@@ -2265,7 +2364,7 @@
                   <pic:spPr bwMode="auto">
                     <a:xfrm>
                       <a:off x="0" y="0"/>
-                      <a:ext cx="2577465" cy="2647950"/>
+                      <a:ext cx="2362200" cy="2426970"/>
                     </a:xfrm>
                     <a:prstGeom prst="rect">
                       <a:avLst/>
@@ -2291,23 +2390,243 @@
           </wp:anchor>
         </w:drawing>
       </w:r>
-      <w:r>
-        <w:rPr>
+    </w:p>
+    <w:p>
+      <w:pPr>
+        <w:rPr>
+          <w:rFonts w:hint="eastAsia"/>
+        </w:rPr>
+      </w:pPr>
+    </w:p>
+    <w:p>
+      <w:pPr>
+        <w:rPr>
+          <w:rFonts w:hint="eastAsia"/>
+        </w:rPr>
+      </w:pPr>
+    </w:p>
+    <w:p>
+      <w:pPr>
+        <w:rPr>
+          <w:rFonts w:hint="eastAsia"/>
+        </w:rPr>
+      </w:pPr>
+    </w:p>
+    <w:p>
+      <w:pPr>
+        <w:rPr>
+          <w:rFonts w:hint="eastAsia"/>
+        </w:rPr>
+      </w:pPr>
+    </w:p>
+    <w:p>
+      <w:pPr>
+        <w:rPr>
+          <w:rFonts w:hint="eastAsia"/>
+        </w:rPr>
+      </w:pPr>
+    </w:p>
+    <w:p>
+      <w:pPr>
+        <w:rPr>
+          <w:rFonts w:hint="eastAsia"/>
+        </w:rPr>
+      </w:pPr>
+    </w:p>
+    <w:p>
+      <w:pPr>
+        <w:rPr>
+          <w:rFonts w:hint="eastAsia"/>
+        </w:rPr>
+      </w:pPr>
+    </w:p>
+    <w:p>
+      <w:pPr>
+        <w:rPr>
+          <w:rFonts w:hint="eastAsia"/>
+        </w:rPr>
+      </w:pPr>
+    </w:p>
+    <w:p>
+      <w:pPr>
+        <w:rPr>
+          <w:rFonts w:hint="eastAsia"/>
+        </w:rPr>
+      </w:pPr>
+    </w:p>
+    <w:p>
+      <w:pPr>
+        <w:rPr>
+          <w:rFonts w:hint="eastAsia"/>
+        </w:rPr>
+      </w:pPr>
+    </w:p>
+    <w:p>
+      <w:pPr>
+        <w:rPr>
+          <w:rFonts w:hint="eastAsia"/>
+        </w:rPr>
+      </w:pPr>
+    </w:p>
+    <w:p>
+      <w:pPr>
+        <w:rPr>
+          <w:rFonts w:hint="eastAsia"/>
+        </w:rPr>
+      </w:pPr>
+    </w:p>
+    <w:p>
+      <w:pPr>
+        <w:rPr>
+          <w:rFonts w:hint="eastAsia"/>
+        </w:rPr>
+      </w:pPr>
+    </w:p>
+    <w:p>
+      <w:pPr>
+        <w:rPr>
+          <w:rFonts w:hint="eastAsia"/>
+        </w:rPr>
+      </w:pPr>
+    </w:p>
+    <w:p>
+      <w:pPr>
+        <w:rPr>
+          <w:rFonts w:hint="eastAsia"/>
+        </w:rPr>
+      </w:pPr>
+    </w:p>
+    <w:p/>
+    <w:p>
+      <w:pPr>
+        <w:pStyle w:val="ListParagraph"/>
+        <w:numPr>
+          <w:ilvl w:val="0"/>
+          <w:numId w:val="2"/>
+        </w:numPr>
+        <w:rPr>
+          <w:rFonts w:hint="eastAsia"/>
+        </w:rPr>
+      </w:pPr>
+      <w:r>
+        <w:t>We created a map of the US in which the state varies in color based off of the average of the total crime for the universities within that state OR (toggle between both options) varies in color based off of the per capita crime rate for the entire state population.</w:t>
+      </w:r>
+    </w:p>
+    <w:p>
+      <w:pPr>
+        <w:rPr>
+          <w:rFonts w:hint="eastAsia"/>
+        </w:rPr>
+      </w:pPr>
+    </w:p>
+    <w:p>
+      <w:pPr>
+        <w:rPr>
+          <w:rFonts w:hint="eastAsia"/>
           <w:noProof/>
         </w:rPr>
+      </w:pPr>
+    </w:p>
+    <w:p>
+      <w:pPr>
+        <w:rPr>
+          <w:rFonts w:hint="eastAsia"/>
+        </w:rPr>
+      </w:pPr>
+    </w:p>
+    <w:p>
+      <w:pPr>
+        <w:rPr>
+          <w:rFonts w:hint="eastAsia"/>
+        </w:rPr>
+      </w:pPr>
+    </w:p>
+    <w:p>
+      <w:pPr>
+        <w:rPr>
+          <w:rFonts w:hint="eastAsia"/>
+        </w:rPr>
+      </w:pPr>
+    </w:p>
+    <w:p>
+      <w:pPr>
+        <w:rPr>
+          <w:rFonts w:hint="eastAsia"/>
+        </w:rPr>
+      </w:pPr>
+    </w:p>
+    <w:p>
+      <w:pPr>
+        <w:rPr>
+          <w:rFonts w:hint="eastAsia"/>
+        </w:rPr>
+      </w:pPr>
+    </w:p>
+    <w:p>
+      <w:pPr>
+        <w:rPr>
+          <w:rFonts w:hint="eastAsia"/>
+        </w:rPr>
+      </w:pPr>
+    </w:p>
+    <w:p>
+      <w:pPr>
+        <w:rPr>
+          <w:rFonts w:hint="eastAsia"/>
+        </w:rPr>
+      </w:pPr>
+    </w:p>
+    <w:p>
+      <w:pPr>
+        <w:rPr>
+          <w:rFonts w:hint="eastAsia"/>
+        </w:rPr>
+      </w:pPr>
+    </w:p>
+    <w:p>
+      <w:pPr>
+        <w:rPr>
+          <w:rFonts w:hint="eastAsia"/>
+        </w:rPr>
+      </w:pPr>
+    </w:p>
+    <w:p>
+      <w:pPr>
+        <w:rPr>
+          <w:rFonts w:hint="eastAsia"/>
+        </w:rPr>
+      </w:pPr>
+    </w:p>
+    <w:p>
+      <w:pPr>
+        <w:rPr>
+          <w:rFonts w:hint="eastAsia"/>
+        </w:rPr>
+      </w:pPr>
+    </w:p>
+    <w:p>
+      <w:pPr>
+        <w:rPr>
+          <w:rFonts w:hint="eastAsia"/>
+        </w:rPr>
+      </w:pPr>
+      <w:r>
+        <w:rPr>
+          <w:noProof/>
+        </w:rPr>
         <w:drawing>
-          <wp:anchor distT="0" distB="0" distL="114300" distR="114300" simplePos="0" relativeHeight="251666432" behindDoc="0" locked="0" layoutInCell="1" allowOverlap="1" wp14:anchorId="719814D2" wp14:editId="7263B034">
+          <wp:anchor distT="0" distB="0" distL="114300" distR="114300" simplePos="0" relativeHeight="251669504" behindDoc="0" locked="0" layoutInCell="1" allowOverlap="1" wp14:anchorId="6C5C510F" wp14:editId="2C9E8CBC">
             <wp:simplePos x="0" y="0"/>
             <wp:positionH relativeFrom="column">
-              <wp:posOffset>-172720</wp:posOffset>
+              <wp:posOffset>172085</wp:posOffset>
             </wp:positionH>
             <wp:positionV relativeFrom="paragraph">
-              <wp:posOffset>11430</wp:posOffset>
+              <wp:posOffset>1134110</wp:posOffset>
             </wp:positionV>
-            <wp:extent cx="2475230" cy="2696845"/>
-            <wp:effectExtent l="0" t="0" r="1270" b="8255"/>
+            <wp:extent cx="5451475" cy="2570480"/>
+            <wp:effectExtent l="0" t="0" r="0" b="1270"/>
             <wp:wrapSquare wrapText="bothSides"/>
-            <wp:docPr id="8" name="Picture 8"/>
+            <wp:docPr id="12" name="Picture 12"/>
             <wp:cNvGraphicFramePr>
               <a:graphicFrameLocks xmlns:a="http://schemas.openxmlformats.org/drawingml/2006/main" noChangeAspect="1"/>
             </wp:cNvGraphicFramePr>
@@ -2319,20 +2638,20 @@
                     <pic:cNvPicPr/>
                   </pic:nvPicPr>
                   <pic:blipFill rotWithShape="1">
-                    <a:blip r:embed="rId20">
+                    <a:blip r:embed="rId21">
                       <a:extLst>
                         <a:ext uri="{28A0092B-C50C-407E-A947-70E740481C1C}">
                           <a14:useLocalDpi xmlns:a14="http://schemas.microsoft.com/office/drawing/2010/main" val="0"/>
                         </a:ext>
                       </a:extLst>
                     </a:blip>
-                    <a:srcRect l="1604" t="11628" r="56541" b="7256"/>
+                    <a:srcRect t="12145" r="8139" b="10809"/>
                     <a:stretch/>
                   </pic:blipFill>
                   <pic:spPr bwMode="auto">
                     <a:xfrm>
                       <a:off x="0" y="0"/>
-                      <a:ext cx="2475230" cy="2696845"/>
+                      <a:ext cx="5451475" cy="2570480"/>
                     </a:xfrm>
                     <a:prstGeom prst="rect">
                       <a:avLst/>
@@ -2368,106 +2687,6 @@
     </w:p>
     <w:p>
       <w:pPr>
-        <w:rPr>
-          <w:rFonts w:hint="eastAsia"/>
-        </w:rPr>
-      </w:pPr>
-    </w:p>
-    <w:p>
-      <w:pPr>
-        <w:rPr>
-          <w:rFonts w:hint="eastAsia"/>
-        </w:rPr>
-      </w:pPr>
-    </w:p>
-    <w:p>
-      <w:pPr>
-        <w:rPr>
-          <w:rFonts w:hint="eastAsia"/>
-        </w:rPr>
-      </w:pPr>
-    </w:p>
-    <w:p>
-      <w:pPr>
-        <w:rPr>
-          <w:rFonts w:hint="eastAsia"/>
-        </w:rPr>
-      </w:pPr>
-    </w:p>
-    <w:p>
-      <w:pPr>
-        <w:rPr>
-          <w:rFonts w:hint="eastAsia"/>
-        </w:rPr>
-      </w:pPr>
-    </w:p>
-    <w:p>
-      <w:pPr>
-        <w:rPr>
-          <w:rFonts w:hint="eastAsia"/>
-          <w:noProof/>
-        </w:rPr>
-      </w:pPr>
-    </w:p>
-    <w:p>
-      <w:pPr>
-        <w:rPr>
-          <w:rFonts w:hint="eastAsia"/>
-        </w:rPr>
-      </w:pPr>
-    </w:p>
-    <w:p>
-      <w:pPr>
-        <w:rPr>
-          <w:rFonts w:hint="eastAsia"/>
-        </w:rPr>
-      </w:pPr>
-    </w:p>
-    <w:p>
-      <w:pPr>
-        <w:rPr>
-          <w:rFonts w:hint="eastAsia"/>
-        </w:rPr>
-      </w:pPr>
-    </w:p>
-    <w:p>
-      <w:pPr>
-        <w:rPr>
-          <w:rFonts w:hint="eastAsia"/>
-        </w:rPr>
-      </w:pPr>
-    </w:p>
-    <w:p>
-      <w:pPr>
-        <w:rPr>
-          <w:rFonts w:hint="eastAsia"/>
-        </w:rPr>
-      </w:pPr>
-    </w:p>
-    <w:p>
-      <w:pPr>
-        <w:rPr>
-          <w:rFonts w:hint="eastAsia"/>
-        </w:rPr>
-      </w:pPr>
-    </w:p>
-    <w:p>
-      <w:pPr>
-        <w:rPr>
-          <w:rFonts w:hint="eastAsia"/>
-        </w:rPr>
-      </w:pPr>
-    </w:p>
-    <w:p>
-      <w:pPr>
-        <w:rPr>
-          <w:rFonts w:hint="eastAsia"/>
-        </w:rPr>
-      </w:pPr>
-    </w:p>
-    <w:p/>
-    <w:p>
-      <w:pPr>
         <w:pStyle w:val="ListParagraph"/>
         <w:numPr>
           <w:ilvl w:val="0"/>
@@ -2481,31 +2700,45 @@
         <w:rPr>
           <w:rFonts w:hint="eastAsia"/>
         </w:rPr>
-        <w:t xml:space="preserve">Upon clicking each dot, a detail visualization appears showing some demographic and general financial </w:t>
-      </w:r>
-      <w:r>
-        <w:t>information</w:t>
-      </w:r>
-      <w:r>
-        <w:rPr>
-          <w:rFonts w:hint="eastAsia"/>
-        </w:rPr>
-        <w:t xml:space="preserve"> about the school (financial aid, racial demographics, endowment, enrollment, address, etc.), with a toggle/tab to also show the crime data for each university in the categories of total crime, murder, negligent manslaughter, forcible sex offense, </w:t>
-      </w:r>
-      <w:proofErr w:type="spellStart"/>
-      <w:r>
-        <w:rPr>
-          <w:rFonts w:hint="eastAsia"/>
-        </w:rPr>
-        <w:t>non forcible</w:t>
-      </w:r>
-      <w:proofErr w:type="spellEnd"/>
-      <w:r>
-        <w:rPr>
-          <w:rFonts w:hint="eastAsia"/>
-        </w:rPr>
-        <w:t xml:space="preserve"> sex offense, robbery, aggravated assault, burglary, motor vehicle theft, and arson</w:t>
-      </w:r>
+        <w:t xml:space="preserve">We finished collecting and placing dots for all of </w:t>
+      </w:r>
+      <w:r>
+        <w:t>the</w:t>
+      </w:r>
+      <w:r>
+        <w:rPr>
+          <w:rFonts w:hint="eastAsia"/>
+        </w:rPr>
+        <w:t xml:space="preserve"> data for each university in the US, and we also added some storytelling elements, such as instructions on how to use the map</w:t>
+      </w:r>
+    </w:p>
+    <w:p>
+      <w:pPr>
+        <w:rPr>
+          <w:rFonts w:hint="eastAsia"/>
+        </w:rPr>
+      </w:pPr>
+    </w:p>
+    <w:p>
+      <w:pPr>
+        <w:rPr>
+          <w:rFonts w:hint="eastAsia"/>
+        </w:rPr>
+      </w:pPr>
+    </w:p>
+    <w:p>
+      <w:pPr>
+        <w:rPr>
+          <w:rFonts w:hint="eastAsia"/>
+        </w:rPr>
+      </w:pPr>
+    </w:p>
+    <w:p>
+      <w:pPr>
+        <w:rPr>
+          <w:rFonts w:hint="eastAsia"/>
+        </w:rPr>
+      </w:pPr>
     </w:p>
     <w:p>
       <w:pPr>
@@ -2514,23 +2747,342 @@
           <w:ilvl w:val="0"/>
           <w:numId w:val="2"/>
         </w:numPr>
-      </w:pPr>
-      <w:r>
-        <w:t>We created a map of the US in which the state varies in color based off of the average of the total crime for the universities within that state OR (toggle between both options) varies in color based off of the per capita crime rate for the entire state population.</w:t>
-      </w:r>
-    </w:p>
-    <w:p/>
-    <w:p>
-      <w:pPr>
-        <w:rPr>
+        <w:rPr>
+          <w:rFonts w:hint="eastAsia"/>
+        </w:rPr>
+      </w:pPr>
+      <w:r>
+        <w:rPr>
+          <w:rFonts w:hint="eastAsia"/>
+        </w:rPr>
+        <w:t xml:space="preserve">We implemented a tabular view of the data </w:t>
+      </w:r>
+      <w:r>
+        <w:t>so that</w:t>
+      </w:r>
+      <w:r>
+        <w:rPr>
+          <w:rFonts w:hint="eastAsia"/>
+        </w:rPr>
+        <w:t xml:space="preserve"> there are only two tabs (one for school data and the other for crime statistics) on the side of </w:t>
+      </w:r>
+      <w:r>
+        <w:t>the</w:t>
+      </w:r>
+      <w:r>
+        <w:rPr>
+          <w:rFonts w:hint="eastAsia"/>
+        </w:rPr>
+        <w:t xml:space="preserve"> US map to minimize scrolling and emphasize the importance of crime statistics</w:t>
+      </w:r>
+    </w:p>
+    <w:p>
+      <w:pPr>
+        <w:rPr>
+          <w:rFonts w:hint="eastAsia"/>
+          <w:noProof/>
+        </w:rPr>
+      </w:pPr>
+      <w:r>
+        <w:rPr>
+          <w:noProof/>
+        </w:rPr>
+        <w:drawing>
+          <wp:anchor distT="0" distB="0" distL="114300" distR="114300" simplePos="0" relativeHeight="251670528" behindDoc="0" locked="0" layoutInCell="1" allowOverlap="1" wp14:anchorId="121B1A59" wp14:editId="34CE967C">
+            <wp:simplePos x="0" y="0"/>
+            <wp:positionH relativeFrom="column">
+              <wp:posOffset>111125</wp:posOffset>
+            </wp:positionH>
+            <wp:positionV relativeFrom="paragraph">
+              <wp:posOffset>118110</wp:posOffset>
+            </wp:positionV>
+            <wp:extent cx="5210175" cy="2587625"/>
+            <wp:effectExtent l="0" t="0" r="9525" b="3175"/>
+            <wp:wrapSquare wrapText="bothSides"/>
+            <wp:docPr id="14" name="Picture 14"/>
+            <wp:cNvGraphicFramePr>
+              <a:graphicFrameLocks xmlns:a="http://schemas.openxmlformats.org/drawingml/2006/main" noChangeAspect="1"/>
+            </wp:cNvGraphicFramePr>
+            <a:graphic xmlns:a="http://schemas.openxmlformats.org/drawingml/2006/main">
+              <a:graphicData uri="http://schemas.openxmlformats.org/drawingml/2006/picture">
+                <pic:pic xmlns:pic="http://schemas.openxmlformats.org/drawingml/2006/picture">
+                  <pic:nvPicPr>
+                    <pic:cNvPr id="0" name="Picture 2"/>
+                    <pic:cNvPicPr>
+                      <a:picLocks noChangeAspect="1" noChangeArrowheads="1"/>
+                    </pic:cNvPicPr>
+                  </pic:nvPicPr>
+                  <pic:blipFill rotWithShape="1">
+                    <a:blip r:embed="rId22">
+                      <a:extLst>
+                        <a:ext uri="{28A0092B-C50C-407E-A947-70E740481C1C}">
+                          <a14:useLocalDpi xmlns:a14="http://schemas.microsoft.com/office/drawing/2010/main" val="0"/>
+                        </a:ext>
+                      </a:extLst>
+                    </a:blip>
+                    <a:srcRect t="12403" r="12285" b="10078"/>
+                    <a:stretch/>
+                  </pic:blipFill>
+                  <pic:spPr bwMode="auto">
+                    <a:xfrm>
+                      <a:off x="0" y="0"/>
+                      <a:ext cx="5210175" cy="2587625"/>
+                    </a:xfrm>
+                    <a:prstGeom prst="rect">
+                      <a:avLst/>
+                    </a:prstGeom>
+                    <a:noFill/>
+                    <a:ln>
+                      <a:noFill/>
+                    </a:ln>
+                    <a:extLst>
+                      <a:ext uri="{53640926-AAD7-44D8-BBD7-CCE9431645EC}">
+                        <a14:shadowObscured xmlns:a14="http://schemas.microsoft.com/office/drawing/2010/main"/>
+                      </a:ext>
+                    </a:extLst>
+                  </pic:spPr>
+                </pic:pic>
+              </a:graphicData>
+            </a:graphic>
+            <wp14:sizeRelH relativeFrom="page">
+              <wp14:pctWidth>0</wp14:pctWidth>
+            </wp14:sizeRelH>
+            <wp14:sizeRelV relativeFrom="page">
+              <wp14:pctHeight>0</wp14:pctHeight>
+            </wp14:sizeRelV>
+          </wp:anchor>
+        </w:drawing>
+      </w:r>
+    </w:p>
+    <w:p>
+      <w:pPr>
+        <w:rPr>
+          <w:rFonts w:hint="eastAsia"/>
+        </w:rPr>
+      </w:pPr>
+    </w:p>
+    <w:p>
+      <w:pPr>
+        <w:rPr>
+          <w:rFonts w:hint="eastAsia"/>
+        </w:rPr>
+      </w:pPr>
+    </w:p>
+    <w:p>
+      <w:pPr>
+        <w:rPr>
+          <w:rFonts w:hint="eastAsia"/>
+        </w:rPr>
+      </w:pPr>
+    </w:p>
+    <w:p>
+      <w:pPr>
+        <w:rPr>
+          <w:rFonts w:hint="eastAsia"/>
+        </w:rPr>
+      </w:pPr>
+    </w:p>
+    <w:p>
+      <w:pPr>
+        <w:rPr>
+          <w:rFonts w:hint="eastAsia"/>
+        </w:rPr>
+      </w:pPr>
+    </w:p>
+    <w:p>
+      <w:pPr>
+        <w:rPr>
+          <w:rFonts w:hint="eastAsia"/>
+        </w:rPr>
+      </w:pPr>
+    </w:p>
+    <w:p>
+      <w:pPr>
+        <w:rPr>
+          <w:rFonts w:hint="eastAsia"/>
+        </w:rPr>
+      </w:pPr>
+    </w:p>
+    <w:p>
+      <w:pPr>
+        <w:rPr>
+          <w:rFonts w:hint="eastAsia"/>
+        </w:rPr>
+      </w:pPr>
+    </w:p>
+    <w:p>
+      <w:pPr>
+        <w:rPr>
+          <w:rFonts w:hint="eastAsia"/>
+        </w:rPr>
+      </w:pPr>
+    </w:p>
+    <w:p>
+      <w:pPr>
+        <w:rPr>
+          <w:rFonts w:hint="eastAsia"/>
+        </w:rPr>
+      </w:pPr>
+    </w:p>
+    <w:p>
+      <w:pPr>
+        <w:rPr>
+          <w:rFonts w:hint="eastAsia"/>
+        </w:rPr>
+      </w:pPr>
+    </w:p>
+    <w:p>
+      <w:pPr>
+        <w:rPr>
+          <w:rFonts w:hint="eastAsia"/>
+        </w:rPr>
+      </w:pPr>
+    </w:p>
+    <w:p>
+      <w:pPr>
+        <w:rPr>
+          <w:rFonts w:hint="eastAsia"/>
+        </w:rPr>
+      </w:pPr>
+    </w:p>
+    <w:p>
+      <w:pPr>
+        <w:rPr>
+          <w:rFonts w:hint="eastAsia"/>
+        </w:rPr>
+      </w:pPr>
+    </w:p>
+    <w:p>
+      <w:pPr>
+        <w:rPr>
+          <w:rFonts w:hint="eastAsia"/>
+        </w:rPr>
+      </w:pPr>
+    </w:p>
+    <w:p>
+      <w:pPr>
+        <w:pStyle w:val="ListParagraph"/>
+        <w:numPr>
+          <w:ilvl w:val="0"/>
+          <w:numId w:val="2"/>
+        </w:numPr>
+        <w:rPr>
+          <w:rFonts w:hint="eastAsia"/>
+        </w:rPr>
+      </w:pPr>
+      <w:r>
+        <w:rPr>
+          <w:rFonts w:hint="eastAsia"/>
+        </w:rPr>
+        <w:lastRenderedPageBreak/>
+        <w:t xml:space="preserve">We implemented tooltips upon scrolling over each university and a </w:t>
+      </w:r>
+      <w:r>
+        <w:t>“</w:t>
+      </w:r>
+      <w:r>
+        <w:rPr>
+          <w:rFonts w:hint="eastAsia"/>
+        </w:rPr>
+        <w:t>no data available</w:t>
+      </w:r>
+      <w:r>
+        <w:t>”</w:t>
+      </w:r>
+      <w:r>
+        <w:rPr>
+          <w:rFonts w:hint="eastAsia"/>
+        </w:rPr>
+        <w:t xml:space="preserve"> message </w:t>
+      </w:r>
+      <w:r>
+        <w:rPr>
+          <w:rFonts w:hint="eastAsia"/>
+        </w:rPr>
+        <w:t>when a certain university does not have crime data or financial aid data available</w:t>
+      </w:r>
+    </w:p>
+    <w:p/>
+    <w:p>
+      <w:pPr>
+        <w:rPr>
+          <w:rFonts w:hint="eastAsia"/>
+        </w:rPr>
+      </w:pPr>
+      <w:r>
+        <w:rPr>
+          <w:noProof/>
+        </w:rPr>
+        <w:drawing>
+          <wp:inline distT="0" distB="0" distL="0" distR="0" wp14:anchorId="40937A85" wp14:editId="74D010F0">
+            <wp:extent cx="5710687" cy="2527540"/>
+            <wp:effectExtent l="0" t="0" r="4445" b="6350"/>
+            <wp:docPr id="15" name="Picture 15"/>
+            <wp:cNvGraphicFramePr>
+              <a:graphicFrameLocks xmlns:a="http://schemas.openxmlformats.org/drawingml/2006/main" noChangeAspect="1"/>
+            </wp:cNvGraphicFramePr>
+            <a:graphic xmlns:a="http://schemas.openxmlformats.org/drawingml/2006/main">
+              <a:graphicData uri="http://schemas.openxmlformats.org/drawingml/2006/picture">
+                <pic:pic xmlns:pic="http://schemas.openxmlformats.org/drawingml/2006/picture">
+                  <pic:nvPicPr>
+                    <pic:cNvPr id="0" name="Picture 3"/>
+                    <pic:cNvPicPr>
+                      <a:picLocks noChangeAspect="1" noChangeArrowheads="1"/>
+                    </pic:cNvPicPr>
+                  </pic:nvPicPr>
+                  <pic:blipFill rotWithShape="1">
+                    <a:blip r:embed="rId23">
+                      <a:extLst>
+                        <a:ext uri="{28A0092B-C50C-407E-A947-70E740481C1C}">
+                          <a14:useLocalDpi xmlns:a14="http://schemas.microsoft.com/office/drawing/2010/main" val="0"/>
+                        </a:ext>
+                      </a:extLst>
+                    </a:blip>
+                    <a:srcRect t="11886" r="3863" b="12403"/>
+                    <a:stretch/>
+                  </pic:blipFill>
+                  <pic:spPr bwMode="auto">
+                    <a:xfrm>
+                      <a:off x="0" y="0"/>
+                      <a:ext cx="5714642" cy="2529290"/>
+                    </a:xfrm>
+                    <a:prstGeom prst="rect">
+                      <a:avLst/>
+                    </a:prstGeom>
+                    <a:noFill/>
+                    <a:ln>
+                      <a:noFill/>
+                    </a:ln>
+                    <a:extLst>
+                      <a:ext uri="{53640926-AAD7-44D8-BBD7-CCE9431645EC}">
+                        <a14:shadowObscured xmlns:a14="http://schemas.microsoft.com/office/drawing/2010/main"/>
+                      </a:ext>
+                    </a:extLst>
+                  </pic:spPr>
+                </pic:pic>
+              </a:graphicData>
+            </a:graphic>
+          </wp:inline>
+        </w:drawing>
+      </w:r>
+    </w:p>
+    <w:p/>
+    <w:p>
+      <w:pPr>
+        <w:rPr>
+          <w:b/>
           <w:highlight w:val="yellow"/>
         </w:rPr>
       </w:pPr>
       <w:r>
+        <w:rPr>
+          <w:b/>
+        </w:rPr>
         <w:t>Evaluation</w:t>
       </w:r>
       <w:r>
         <w:rPr>
+          <w:b/>
           <w:highlight w:val="yellow"/>
         </w:rPr>
         <w:t xml:space="preserve"> </w:t>
@@ -2546,7 +3098,6 @@
     <w:p>
       <w:pPr>
         <w:rPr>
-          <w:rFonts w:hint="eastAsia"/>
           <w:i/>
         </w:rPr>
       </w:pPr>
@@ -2560,7 +3111,6 @@
     <w:p>
       <w:pPr>
         <w:rPr>
-          <w:rFonts w:hint="eastAsia"/>
           <w:i/>
         </w:rPr>
       </w:pPr>
@@ -2623,8 +3173,6 @@
         </w:rPr>
         <w:t xml:space="preserve"> visualization for the entire country. </w:t>
       </w:r>
-      <w:bookmarkStart w:id="0" w:name="_GoBack"/>
-      <w:bookmarkEnd w:id="0"/>
     </w:p>
     <w:sectPr>
       <w:pgSz w:w="12240" w:h="15840"/>

</xml_diff>